<commit_message>
Se creo el formulario detalle_ventas
</commit_message>
<xml_diff>
--- a/Documentacion del Proyecto/Bitácora.docx
+++ b/Documentacion del Proyecto/Bitácora.docx
@@ -32,7 +32,7 @@
           <w:lang w:val="es-CR" w:eastAsia="es-CR"/>
         </w:rPr>
         <w:drawing>
-          <wp:anchor distT="0" distB="0" distL="114300" distR="114300" simplePos="0" relativeHeight="251659264" behindDoc="0" locked="1" layoutInCell="1" allowOverlap="1" wp14:anchorId="10981870" wp14:editId="3E553C0F">
+          <wp:anchor distT="0" distB="0" distL="114300" distR="114300" simplePos="0" relativeHeight="251659264" behindDoc="0" locked="1" layoutInCell="1" allowOverlap="1" wp14:anchorId="10981870" wp14:editId="41092551">
             <wp:simplePos x="0" y="0"/>
             <wp:positionH relativeFrom="column">
               <wp:posOffset>114300</wp:posOffset>
@@ -604,7 +604,7 @@
           <w:rFonts w:ascii="Times New Roman" w:hAnsi="Times New Roman"/>
           <w:lang w:val="es-MX"/>
         </w:rPr>
-        <w:t>13</w:t>
+        <w:t>1</w:t>
       </w:r>
       <w:r>
         <w:rPr>
@@ -618,7 +618,7 @@
           <w:rFonts w:ascii="Times New Roman" w:hAnsi="Times New Roman"/>
           <w:lang w:val="es-MX"/>
         </w:rPr>
-        <w:t>septiembre</w:t>
+        <w:t>octubre</w:t>
       </w:r>
       <w:r>
         <w:rPr>
@@ -1572,7 +1572,17 @@
           <w:szCs w:val="18"/>
         </w:rPr>
         <w:lastRenderedPageBreak/>
-        <w:t>Proyecto PAE F1</w:t>
+        <w:t>Proyecto PAE F</w:t>
+      </w:r>
+      <w:r>
+        <w:rPr>
+          <w:b/>
+          <w:bCs/>
+          <w:color w:val="00B0F0"/>
+          <w:sz w:val="22"/>
+          <w:szCs w:val="18"/>
+        </w:rPr>
+        <w:t>2</w:t>
       </w:r>
     </w:p>
     <w:p>
@@ -1739,8 +1749,8 @@
         <w:tblLook w:val="04A0" w:firstRow="1" w:lastRow="0" w:firstColumn="1" w:lastColumn="0" w:noHBand="0" w:noVBand="1"/>
       </w:tblPr>
       <w:tblGrid>
-        <w:gridCol w:w="3649"/>
-        <w:gridCol w:w="5179"/>
+        <w:gridCol w:w="3648"/>
+        <w:gridCol w:w="5180"/>
       </w:tblGrid>
       <w:tr>
         <w:tc>
@@ -1807,14 +1817,28 @@
                 <w:rFonts w:ascii="Times New Roman" w:hAnsi="Times New Roman"/>
                 <w:lang w:val="es-MX"/>
               </w:rPr>
-              <w:t>14</w:t>
-            </w:r>
-            <w:r>
-              <w:rPr>
-                <w:rFonts w:ascii="Times New Roman" w:hAnsi="Times New Roman"/>
-                <w:lang w:val="es-MX"/>
-              </w:rPr>
-              <w:t xml:space="preserve"> de septiembre de 2023</w:t>
+              <w:t>2</w:t>
+            </w:r>
+            <w:r>
+              <w:rPr>
+                <w:rFonts w:ascii="Times New Roman" w:hAnsi="Times New Roman"/>
+                <w:lang w:val="es-MX"/>
+              </w:rPr>
+              <w:t xml:space="preserve"> de </w:t>
+            </w:r>
+            <w:r>
+              <w:rPr>
+                <w:rFonts w:ascii="Times New Roman" w:hAnsi="Times New Roman"/>
+                <w:lang w:val="es-MX"/>
+              </w:rPr>
+              <w:t>octubre</w:t>
+            </w:r>
+            <w:r>
+              <w:rPr>
+                <w:rFonts w:ascii="Times New Roman" w:hAnsi="Times New Roman"/>
+                <w:lang w:val="es-MX"/>
+              </w:rPr>
+              <w:t xml:space="preserve"> de 2023</w:t>
             </w:r>
           </w:p>
         </w:tc>
@@ -1867,15 +1891,10 @@
           </w:tcPr>
           <w:p>
             <w:r>
-              <w:t xml:space="preserve">Scrum, Diagramas </w:t>
-            </w:r>
-            <w:proofErr w:type="gramStart"/>
-            <w:r>
-              <w:t>UML ,</w:t>
-            </w:r>
-            <w:proofErr w:type="gramEnd"/>
-            <w:r>
-              <w:t xml:space="preserve"> SQL Server</w:t>
+              <w:t>Scrum, Diagramas UML, SQL Server</w:t>
+            </w:r>
+            <w:r>
+              <w:t xml:space="preserve">, Java, NetBeans, programación en capas </w:t>
             </w:r>
           </w:p>
         </w:tc>
@@ -1908,7 +1927,13 @@
               <w:t xml:space="preserve">n </w:t>
             </w:r>
             <w:r>
-              <w:t xml:space="preserve">para la F1 del Proyectó del módulo </w:t>
+              <w:t>para la F</w:t>
+            </w:r>
+            <w:r>
+              <w:t>2</w:t>
+            </w:r>
+            <w:r>
+              <w:t xml:space="preserve"> del Proyectó del módulo </w:t>
             </w:r>
           </w:p>
           <w:p/>
@@ -2061,7 +2086,13 @@
           <w:p/>
           <w:p>
             <w:r>
-              <w:t>Mayor compresión en el desarrollo de bases de datos.</w:t>
+              <w:t xml:space="preserve">Mayor compresión en el desarrollo </w:t>
+            </w:r>
+            <w:r>
+              <w:t>en Java</w:t>
+            </w:r>
+            <w:r>
+              <w:t>.</w:t>
             </w:r>
           </w:p>
         </w:tc>
@@ -2986,6 +3017,27 @@
 </file>
 
 <file path=customXml/item1.xml><?xml version="1.0" encoding="utf-8"?>
+<p:properties xmlns:p="http://schemas.microsoft.com/office/2006/metadata/properties" xmlns:xsi="http://www.w3.org/2001/XMLSchema-instance" xmlns:pc="http://schemas.microsoft.com/office/infopath/2007/PartnerControls">
+  <documentManagement>
+    <TaxCatchAll xmlns="a7bf6601-51d1-44bb-b2a3-1b095cc1ce4b" xsi:nil="true"/>
+    <lcf76f155ced4ddcb4097134ff3c332f xmlns="e0463ff3-6ceb-47fe-8ff9-7953e306cbff">
+      <Terms xmlns="http://schemas.microsoft.com/office/infopath/2007/PartnerControls"/>
+    </lcf76f155ced4ddcb4097134ff3c332f>
+    <ReferenceId xmlns="e0463ff3-6ceb-47fe-8ff9-7953e306cbff" xsi:nil="true"/>
+  </documentManagement>
+</p:properties>
+</file>
+
+<file path=customXml/item2.xml><?xml version="1.0" encoding="utf-8"?>
+<?mso-contentType ?>
+<FormTemplates xmlns="http://schemas.microsoft.com/sharepoint/v3/contenttype/forms">
+  <Display>DocumentLibraryForm</Display>
+  <Edit>DocumentLibraryForm</Edit>
+  <New>DocumentLibraryForm</New>
+</FormTemplates>
+</file>
+
+<file path=customXml/item3.xml><?xml version="1.0" encoding="utf-8"?>
 <ct:contentTypeSchema xmlns:ct="http://schemas.microsoft.com/office/2006/metadata/contentType" xmlns:ma="http://schemas.microsoft.com/office/2006/metadata/properties/metaAttributes" ct:_="" ma:_="" ma:contentTypeName="Documento" ma:contentTypeID="0x0101008F9F1404A39D5E4BAA47EE8E81C8012A" ma:contentTypeVersion="10" ma:contentTypeDescription="Crear nuevo documento." ma:contentTypeScope="" ma:versionID="7280ed1612576aafd3b3d3baae443126">
   <xsd:schema xmlns:xsd="http://www.w3.org/2001/XMLSchema" xmlns:xs="http://www.w3.org/2001/XMLSchema" xmlns:p="http://schemas.microsoft.com/office/2006/metadata/properties" xmlns:ns2="e0463ff3-6ceb-47fe-8ff9-7953e306cbff" xmlns:ns3="a7bf6601-51d1-44bb-b2a3-1b095cc1ce4b" targetNamespace="http://schemas.microsoft.com/office/2006/metadata/properties" ma:root="true" ma:fieldsID="ac8abc3471fde81d544586a2749f5c48" ns2:_="" ns3:_="">
     <xsd:import namespace="e0463ff3-6ceb-47fe-8ff9-7953e306cbff"/>
@@ -3174,28 +3226,26 @@
 </ct:contentTypeSchema>
 </file>
 
-<file path=customXml/item2.xml><?xml version="1.0" encoding="utf-8"?>
-<?mso-contentType ?>
-<FormTemplates xmlns="http://schemas.microsoft.com/sharepoint/v3/contenttype/forms">
-  <Display>DocumentLibraryForm</Display>
-  <Edit>DocumentLibraryForm</Edit>
-  <New>DocumentLibraryForm</New>
-</FormTemplates>
+<file path=customXml/itemProps1.xml><?xml version="1.0" encoding="utf-8"?>
+<ds:datastoreItem xmlns:ds="http://schemas.openxmlformats.org/officeDocument/2006/customXml" ds:itemID="{98956B01-1471-4AAA-BD86-8E39AADB69A2}">
+  <ds:schemaRefs>
+    <ds:schemaRef ds:uri="http://schemas.microsoft.com/office/2006/metadata/properties"/>
+    <ds:schemaRef ds:uri="http://schemas.microsoft.com/office/infopath/2007/PartnerControls"/>
+    <ds:schemaRef ds:uri="a7bf6601-51d1-44bb-b2a3-1b095cc1ce4b"/>
+    <ds:schemaRef ds:uri="e0463ff3-6ceb-47fe-8ff9-7953e306cbff"/>
+  </ds:schemaRefs>
+</ds:datastoreItem>
 </file>
 
-<file path=customXml/item3.xml><?xml version="1.0" encoding="utf-8"?>
-<p:properties xmlns:p="http://schemas.microsoft.com/office/2006/metadata/properties" xmlns:xsi="http://www.w3.org/2001/XMLSchema-instance" xmlns:pc="http://schemas.microsoft.com/office/infopath/2007/PartnerControls">
-  <documentManagement>
-    <TaxCatchAll xmlns="a7bf6601-51d1-44bb-b2a3-1b095cc1ce4b" xsi:nil="true"/>
-    <lcf76f155ced4ddcb4097134ff3c332f xmlns="e0463ff3-6ceb-47fe-8ff9-7953e306cbff">
-      <Terms xmlns="http://schemas.microsoft.com/office/infopath/2007/PartnerControls"/>
-    </lcf76f155ced4ddcb4097134ff3c332f>
-    <ReferenceId xmlns="e0463ff3-6ceb-47fe-8ff9-7953e306cbff" xsi:nil="true"/>
-  </documentManagement>
-</p:properties>
+<file path=customXml/itemProps2.xml><?xml version="1.0" encoding="utf-8"?>
+<ds:datastoreItem xmlns:ds="http://schemas.openxmlformats.org/officeDocument/2006/customXml" ds:itemID="{7652CB41-9D2E-4B80-8013-E44048C0E2C8}">
+  <ds:schemaRefs>
+    <ds:schemaRef ds:uri="http://schemas.microsoft.com/sharepoint/v3/contenttype/forms"/>
+  </ds:schemaRefs>
+</ds:datastoreItem>
 </file>
 
-<file path=customXml/itemProps1.xml><?xml version="1.0" encoding="utf-8"?>
+<file path=customXml/itemProps3.xml><?xml version="1.0" encoding="utf-8"?>
 <ds:datastoreItem xmlns:ds="http://schemas.openxmlformats.org/officeDocument/2006/customXml" ds:itemID="{271500AF-743F-4532-A21E-73FC41DE6B0C}">
   <ds:schemaRefs>
     <ds:schemaRef ds:uri="http://schemas.microsoft.com/office/2006/metadata/contentType"/>
@@ -3212,23 +3262,4 @@
     <ds:schemaRef ds:uri="http://schemas.microsoft.com/internal/obd"/>
   </ds:schemaRefs>
 </ds:datastoreItem>
-</file>
-
-<file path=customXml/itemProps2.xml><?xml version="1.0" encoding="utf-8"?>
-<ds:datastoreItem xmlns:ds="http://schemas.openxmlformats.org/officeDocument/2006/customXml" ds:itemID="{7652CB41-9D2E-4B80-8013-E44048C0E2C8}">
-  <ds:schemaRefs>
-    <ds:schemaRef ds:uri="http://schemas.microsoft.com/sharepoint/v3/contenttype/forms"/>
-  </ds:schemaRefs>
-</ds:datastoreItem>
-</file>
-
-<file path=customXml/itemProps3.xml><?xml version="1.0" encoding="utf-8"?>
-<ds:datastoreItem xmlns:ds="http://schemas.openxmlformats.org/officeDocument/2006/customXml" ds:itemID="{98956B01-1471-4AAA-BD86-8E39AADB69A2}">
-  <ds:schemaRefs>
-    <ds:schemaRef ds:uri="http://schemas.microsoft.com/office/2006/metadata/properties"/>
-    <ds:schemaRef ds:uri="http://schemas.microsoft.com/office/infopath/2007/PartnerControls"/>
-    <ds:schemaRef ds:uri="a7bf6601-51d1-44bb-b2a3-1b095cc1ce4b"/>
-    <ds:schemaRef ds:uri="e0463ff3-6ceb-47fe-8ff9-7953e306cbff"/>
-  </ds:schemaRefs>
-</ds:datastoreItem>
 </file>
</xml_diff>

<commit_message>
Se agregaron servlets facturar y cancelarfactura
</commit_message>
<xml_diff>
--- a/Documentacion del Proyecto/Bitácora.docx
+++ b/Documentacion del Proyecto/Bitácora.docx
@@ -32,7 +32,7 @@
           <w:lang w:val="es-CR" w:eastAsia="es-CR"/>
         </w:rPr>
         <w:drawing>
-          <wp:anchor distT="0" distB="0" distL="114300" distR="114300" simplePos="0" relativeHeight="251659264" behindDoc="0" locked="1" layoutInCell="1" allowOverlap="1" wp14:anchorId="10981870" wp14:editId="41092551">
+          <wp:anchor distT="0" distB="0" distL="114300" distR="114300" simplePos="0" relativeHeight="251659264" behindDoc="0" locked="1" layoutInCell="1" allowOverlap="1" wp14:anchorId="10981870" wp14:editId="15177B7E">
             <wp:simplePos x="0" y="0"/>
             <wp:positionH relativeFrom="column">
               <wp:posOffset>114300</wp:posOffset>
@@ -604,7 +604,7 @@
           <w:rFonts w:ascii="Times New Roman" w:hAnsi="Times New Roman"/>
           <w:lang w:val="es-MX"/>
         </w:rPr>
-        <w:t>1</w:t>
+        <w:t>23</w:t>
       </w:r>
       <w:r>
         <w:rPr>
@@ -1247,21 +1247,12 @@
                 <w:lang w:val="es-MX"/>
               </w:rPr>
             </w:pPr>
-            <w:proofErr w:type="gramStart"/>
-            <w:r>
-              <w:rPr>
-                <w:rFonts w:ascii="Times New Roman" w:hAnsi="Times New Roman"/>
-                <w:lang w:val="es-MX"/>
-              </w:rPr>
-              <w:t>2302.IF.CSTI</w:t>
-            </w:r>
-            <w:proofErr w:type="gramEnd"/>
-            <w:r>
-              <w:rPr>
-                <w:rFonts w:ascii="Times New Roman" w:hAnsi="Times New Roman"/>
-                <w:lang w:val="es-MX"/>
-              </w:rPr>
-              <w:t>203</w:t>
+            <w:r>
+              <w:rPr>
+                <w:rFonts w:ascii="Times New Roman" w:hAnsi="Times New Roman"/>
+                <w:lang w:val="es-MX"/>
+              </w:rPr>
+              <w:t>2302.IF.CSTI203</w:t>
             </w:r>
             <w:r>
               <w:rPr>
@@ -1582,7 +1573,7 @@
           <w:sz w:val="22"/>
           <w:szCs w:val="18"/>
         </w:rPr>
-        <w:t>2</w:t>
+        <w:t>3</w:t>
       </w:r>
     </w:p>
     <w:p>
@@ -1749,8 +1740,8 @@
         <w:tblLook w:val="04A0" w:firstRow="1" w:lastRow="0" w:firstColumn="1" w:lastColumn="0" w:noHBand="0" w:noVBand="1"/>
       </w:tblPr>
       <w:tblGrid>
-        <w:gridCol w:w="3648"/>
-        <w:gridCol w:w="5180"/>
+        <w:gridCol w:w="3641"/>
+        <w:gridCol w:w="5187"/>
       </w:tblGrid>
       <w:tr>
         <w:tc>
@@ -1824,6 +1815,13 @@
                 <w:rFonts w:ascii="Times New Roman" w:hAnsi="Times New Roman"/>
                 <w:lang w:val="es-MX"/>
               </w:rPr>
+              <w:t>5</w:t>
+            </w:r>
+            <w:r>
+              <w:rPr>
+                <w:rFonts w:ascii="Times New Roman" w:hAnsi="Times New Roman"/>
+                <w:lang w:val="es-MX"/>
+              </w:rPr>
               <w:t xml:space="preserve"> de </w:t>
             </w:r>
             <w:r>
@@ -1894,7 +1892,13 @@
               <w:t>Scrum, Diagramas UML, SQL Server</w:t>
             </w:r>
             <w:r>
-              <w:t xml:space="preserve">, Java, NetBeans, programación en capas </w:t>
+              <w:t>, Java, NetBeans, programación en capas</w:t>
+            </w:r>
+            <w:r>
+              <w:t>,Web,bootstrap</w:t>
+            </w:r>
+            <w:r>
+              <w:t xml:space="preserve"> </w:t>
             </w:r>
           </w:p>
         </w:tc>
@@ -1930,7 +1934,7 @@
               <w:t>para la F</w:t>
             </w:r>
             <w:r>
-              <w:t>2</w:t>
+              <w:t>3</w:t>
             </w:r>
             <w:r>
               <w:t xml:space="preserve"> del Proyectó del módulo </w:t>
@@ -2090,6 +2094,9 @@
             </w:r>
             <w:r>
               <w:t>en Java</w:t>
+            </w:r>
+            <w:r>
+              <w:t xml:space="preserve"> Web</w:t>
             </w:r>
             <w:r>
               <w:t>.</w:t>
@@ -3017,27 +3024,6 @@
 </file>
 
 <file path=customXml/item1.xml><?xml version="1.0" encoding="utf-8"?>
-<p:properties xmlns:p="http://schemas.microsoft.com/office/2006/metadata/properties" xmlns:xsi="http://www.w3.org/2001/XMLSchema-instance" xmlns:pc="http://schemas.microsoft.com/office/infopath/2007/PartnerControls">
-  <documentManagement>
-    <TaxCatchAll xmlns="a7bf6601-51d1-44bb-b2a3-1b095cc1ce4b" xsi:nil="true"/>
-    <lcf76f155ced4ddcb4097134ff3c332f xmlns="e0463ff3-6ceb-47fe-8ff9-7953e306cbff">
-      <Terms xmlns="http://schemas.microsoft.com/office/infopath/2007/PartnerControls"/>
-    </lcf76f155ced4ddcb4097134ff3c332f>
-    <ReferenceId xmlns="e0463ff3-6ceb-47fe-8ff9-7953e306cbff" xsi:nil="true"/>
-  </documentManagement>
-</p:properties>
-</file>
-
-<file path=customXml/item2.xml><?xml version="1.0" encoding="utf-8"?>
-<?mso-contentType ?>
-<FormTemplates xmlns="http://schemas.microsoft.com/sharepoint/v3/contenttype/forms">
-  <Display>DocumentLibraryForm</Display>
-  <Edit>DocumentLibraryForm</Edit>
-  <New>DocumentLibraryForm</New>
-</FormTemplates>
-</file>
-
-<file path=customXml/item3.xml><?xml version="1.0" encoding="utf-8"?>
 <ct:contentTypeSchema xmlns:ct="http://schemas.microsoft.com/office/2006/metadata/contentType" xmlns:ma="http://schemas.microsoft.com/office/2006/metadata/properties/metaAttributes" ct:_="" ma:_="" ma:contentTypeName="Documento" ma:contentTypeID="0x0101008F9F1404A39D5E4BAA47EE8E81C8012A" ma:contentTypeVersion="10" ma:contentTypeDescription="Crear nuevo documento." ma:contentTypeScope="" ma:versionID="7280ed1612576aafd3b3d3baae443126">
   <xsd:schema xmlns:xsd="http://www.w3.org/2001/XMLSchema" xmlns:xs="http://www.w3.org/2001/XMLSchema" xmlns:p="http://schemas.microsoft.com/office/2006/metadata/properties" xmlns:ns2="e0463ff3-6ceb-47fe-8ff9-7953e306cbff" xmlns:ns3="a7bf6601-51d1-44bb-b2a3-1b095cc1ce4b" targetNamespace="http://schemas.microsoft.com/office/2006/metadata/properties" ma:root="true" ma:fieldsID="ac8abc3471fde81d544586a2749f5c48" ns2:_="" ns3:_="">
     <xsd:import namespace="e0463ff3-6ceb-47fe-8ff9-7953e306cbff"/>
@@ -3226,26 +3212,28 @@
 </ct:contentTypeSchema>
 </file>
 
-<file path=customXml/itemProps1.xml><?xml version="1.0" encoding="utf-8"?>
-<ds:datastoreItem xmlns:ds="http://schemas.openxmlformats.org/officeDocument/2006/customXml" ds:itemID="{98956B01-1471-4AAA-BD86-8E39AADB69A2}">
-  <ds:schemaRefs>
-    <ds:schemaRef ds:uri="http://schemas.microsoft.com/office/2006/metadata/properties"/>
-    <ds:schemaRef ds:uri="http://schemas.microsoft.com/office/infopath/2007/PartnerControls"/>
-    <ds:schemaRef ds:uri="a7bf6601-51d1-44bb-b2a3-1b095cc1ce4b"/>
-    <ds:schemaRef ds:uri="e0463ff3-6ceb-47fe-8ff9-7953e306cbff"/>
-  </ds:schemaRefs>
-</ds:datastoreItem>
+<file path=customXml/item2.xml><?xml version="1.0" encoding="utf-8"?>
+<?mso-contentType ?>
+<FormTemplates xmlns="http://schemas.microsoft.com/sharepoint/v3/contenttype/forms">
+  <Display>DocumentLibraryForm</Display>
+  <Edit>DocumentLibraryForm</Edit>
+  <New>DocumentLibraryForm</New>
+</FormTemplates>
 </file>
 
-<file path=customXml/itemProps2.xml><?xml version="1.0" encoding="utf-8"?>
-<ds:datastoreItem xmlns:ds="http://schemas.openxmlformats.org/officeDocument/2006/customXml" ds:itemID="{7652CB41-9D2E-4B80-8013-E44048C0E2C8}">
-  <ds:schemaRefs>
-    <ds:schemaRef ds:uri="http://schemas.microsoft.com/sharepoint/v3/contenttype/forms"/>
-  </ds:schemaRefs>
-</ds:datastoreItem>
+<file path=customXml/item3.xml><?xml version="1.0" encoding="utf-8"?>
+<p:properties xmlns:p="http://schemas.microsoft.com/office/2006/metadata/properties" xmlns:xsi="http://www.w3.org/2001/XMLSchema-instance" xmlns:pc="http://schemas.microsoft.com/office/infopath/2007/PartnerControls">
+  <documentManagement>
+    <TaxCatchAll xmlns="a7bf6601-51d1-44bb-b2a3-1b095cc1ce4b" xsi:nil="true"/>
+    <lcf76f155ced4ddcb4097134ff3c332f xmlns="e0463ff3-6ceb-47fe-8ff9-7953e306cbff">
+      <Terms xmlns="http://schemas.microsoft.com/office/infopath/2007/PartnerControls"/>
+    </lcf76f155ced4ddcb4097134ff3c332f>
+    <ReferenceId xmlns="e0463ff3-6ceb-47fe-8ff9-7953e306cbff" xsi:nil="true"/>
+  </documentManagement>
+</p:properties>
 </file>
 
-<file path=customXml/itemProps3.xml><?xml version="1.0" encoding="utf-8"?>
+<file path=customXml/itemProps1.xml><?xml version="1.0" encoding="utf-8"?>
 <ds:datastoreItem xmlns:ds="http://schemas.openxmlformats.org/officeDocument/2006/customXml" ds:itemID="{271500AF-743F-4532-A21E-73FC41DE6B0C}">
   <ds:schemaRefs>
     <ds:schemaRef ds:uri="http://schemas.microsoft.com/office/2006/metadata/contentType"/>
@@ -3262,4 +3250,23 @@
     <ds:schemaRef ds:uri="http://schemas.microsoft.com/internal/obd"/>
   </ds:schemaRefs>
 </ds:datastoreItem>
+</file>
+
+<file path=customXml/itemProps2.xml><?xml version="1.0" encoding="utf-8"?>
+<ds:datastoreItem xmlns:ds="http://schemas.openxmlformats.org/officeDocument/2006/customXml" ds:itemID="{7652CB41-9D2E-4B80-8013-E44048C0E2C8}">
+  <ds:schemaRefs>
+    <ds:schemaRef ds:uri="http://schemas.microsoft.com/sharepoint/v3/contenttype/forms"/>
+  </ds:schemaRefs>
+</ds:datastoreItem>
+</file>
+
+<file path=customXml/itemProps3.xml><?xml version="1.0" encoding="utf-8"?>
+<ds:datastoreItem xmlns:ds="http://schemas.openxmlformats.org/officeDocument/2006/customXml" ds:itemID="{98956B01-1471-4AAA-BD86-8E39AADB69A2}">
+  <ds:schemaRefs>
+    <ds:schemaRef ds:uri="http://schemas.microsoft.com/office/2006/metadata/properties"/>
+    <ds:schemaRef ds:uri="http://schemas.microsoft.com/office/infopath/2007/PartnerControls"/>
+    <ds:schemaRef ds:uri="a7bf6601-51d1-44bb-b2a3-1b095cc1ce4b"/>
+    <ds:schemaRef ds:uri="e0463ff3-6ceb-47fe-8ff9-7953e306cbff"/>
+  </ds:schemaRefs>
+</ds:datastoreItem>
 </file>
</xml_diff>